<commit_message>
Add Chapter 5, minor fix in Chapters 0 and 3
</commit_message>
<xml_diff>
--- a/Глава 0 - введение.docx
+++ b/Глава 0 - введение.docx
@@ -1,6 +1,6 @@
 
 <file path=word/document.xml><?xml version="1.0" encoding="utf-8"?>
-<w:document xmlns:wpc="http://schemas.microsoft.com/office/word/2010/wordprocessingCanvas" xmlns:cx="http://schemas.microsoft.com/office/drawing/2014/chartex" xmlns:cx1="http://schemas.microsoft.com/office/drawing/2015/9/8/chartex" xmlns:cx2="http://schemas.microsoft.com/office/drawing/2015/10/21/chartex" xmlns:cx3="http://schemas.microsoft.com/office/drawing/2016/5/9/chartex" xmlns:cx4="http://schemas.microsoft.com/office/drawing/2016/5/10/chartex" xmlns:cx5="http://schemas.microsoft.com/office/drawing/2016/5/11/chartex" xmlns:cx6="http://schemas.microsoft.com/office/drawing/2016/5/12/chartex" xmlns:cx7="http://schemas.microsoft.com/office/drawing/2016/5/13/chartex" xmlns:cx8="http://schemas.microsoft.com/office/drawing/2016/5/14/chartex" xmlns:mc="http://schemas.openxmlformats.org/markup-compatibility/2006" xmlns:aink="http://schemas.microsoft.com/office/drawing/2016/ink" xmlns:am3d="http://schemas.microsoft.com/office/drawing/2017/model3d" xmlns:o="urn:schemas-microsoft-com:office:office" xmlns:r="http://schemas.openxmlformats.org/officeDocument/2006/relationships" xmlns:m="http://schemas.openxmlformats.org/officeDocument/2006/math" xmlns:v="urn:schemas-microsoft-com:vml" xmlns:wp14="http://schemas.microsoft.com/office/word/2010/wordprocessingDrawing" xmlns:wp="http://schemas.openxmlformats.org/drawingml/2006/wordprocessingDrawing" xmlns:w10="urn:schemas-microsoft-com:office:word" xmlns:w="http://schemas.openxmlformats.org/wordprocessingml/2006/main" xmlns:w14="http://schemas.microsoft.com/office/word/2010/wordml" xmlns:w15="http://schemas.microsoft.com/office/word/2012/wordml" xmlns:w16cid="http://schemas.microsoft.com/office/word/2016/wordml/cid" xmlns:w16se="http://schemas.microsoft.com/office/word/2015/wordml/symex" xmlns:wpg="http://schemas.microsoft.com/office/word/2010/wordprocessingGroup" xmlns:wpi="http://schemas.microsoft.com/office/word/2010/wordprocessingInk" xmlns:wne="http://schemas.microsoft.com/office/word/2006/wordml" xmlns:wps="http://schemas.microsoft.com/office/word/2010/wordprocessingShape" mc:Ignorable="w14 w15 w16se w16cid wp14">
+<w:document xmlns:wpc="http://schemas.microsoft.com/office/word/2010/wordprocessingCanvas" xmlns:cx="http://schemas.microsoft.com/office/drawing/2014/chartex" xmlns:cx1="http://schemas.microsoft.com/office/drawing/2015/9/8/chartex" xmlns:mc="http://schemas.openxmlformats.org/markup-compatibility/2006" xmlns:o="urn:schemas-microsoft-com:office:office" xmlns:r="http://schemas.openxmlformats.org/officeDocument/2006/relationships" xmlns:m="http://schemas.openxmlformats.org/officeDocument/2006/math" xmlns:v="urn:schemas-microsoft-com:vml" xmlns:wp14="http://schemas.microsoft.com/office/word/2010/wordprocessingDrawing" xmlns:wp="http://schemas.openxmlformats.org/drawingml/2006/wordprocessingDrawing" xmlns:w10="urn:schemas-microsoft-com:office:word" xmlns:w="http://schemas.openxmlformats.org/wordprocessingml/2006/main" xmlns:w14="http://schemas.microsoft.com/office/word/2010/wordml" xmlns:w15="http://schemas.microsoft.com/office/word/2012/wordml" xmlns:w16se="http://schemas.microsoft.com/office/word/2015/wordml/symex" xmlns:wpg="http://schemas.microsoft.com/office/word/2010/wordprocessingGroup" xmlns:wpi="http://schemas.microsoft.com/office/word/2010/wordprocessingInk" xmlns:wne="http://schemas.microsoft.com/office/word/2006/wordml" xmlns:wps="http://schemas.microsoft.com/office/word/2010/wordprocessingShape" mc:Ignorable="w14 w15 w16se wp14">
   <w:body>
     <w:p>
       <w:pPr>
@@ -48,24 +48,28 @@
       <w:r>
         <w:t xml:space="preserve">, </w:t>
       </w:r>
+      <w:proofErr w:type="spellStart"/>
       <w:r>
         <w:rPr>
           <w:lang w:val="en-US"/>
         </w:rPr>
         <w:t>IoT</w:t>
       </w:r>
+      <w:proofErr w:type="spellEnd"/>
       <w:r>
         <w:t xml:space="preserve">). </w:t>
       </w:r>
       <w:r>
         <w:t xml:space="preserve">Так, за период 2015-2018 гг. доля </w:t>
       </w:r>
+      <w:proofErr w:type="spellStart"/>
       <w:r>
         <w:rPr>
           <w:lang w:val="en-US"/>
         </w:rPr>
         <w:t>IoT</w:t>
       </w:r>
+      <w:proofErr w:type="spellEnd"/>
       <w:r>
         <w:t>-</w:t>
       </w:r>
@@ -155,12 +159,14 @@
       <w:r>
         <w:t xml:space="preserve"> </w:t>
       </w:r>
+      <w:proofErr w:type="spellStart"/>
       <w:r>
         <w:rPr>
           <w:lang w:val="en-US"/>
         </w:rPr>
         <w:t>IoT</w:t>
       </w:r>
+      <w:proofErr w:type="spellEnd"/>
       <w:r>
         <w:t xml:space="preserve"> </w:t>
       </w:r>
@@ -188,12 +194,14 @@
       <w:r>
         <w:t xml:space="preserve"> Уже сейчас правительства развитых стран начинают принимать законы, регламентирующие защиту </w:t>
       </w:r>
+      <w:proofErr w:type="spellStart"/>
       <w:r>
         <w:rPr>
           <w:lang w:val="en-US"/>
         </w:rPr>
         <w:t>IoT</w:t>
       </w:r>
+      <w:proofErr w:type="spellEnd"/>
       <w:r>
         <w:t>-</w:t>
       </w:r>
@@ -236,12 +244,14 @@
       <w:r>
         <w:t xml:space="preserve">го года, 70% устройств </w:t>
       </w:r>
+      <w:proofErr w:type="spellStart"/>
       <w:r>
         <w:rPr>
           <w:lang w:val="en-US"/>
         </w:rPr>
         <w:t>IoT</w:t>
       </w:r>
+      <w:proofErr w:type="spellEnd"/>
       <w:r>
         <w:t xml:space="preserve"> </w:t>
       </w:r>
@@ -266,12 +276,14 @@
       <w:r>
         <w:t xml:space="preserve">развитие средств защиты </w:t>
       </w:r>
+      <w:proofErr w:type="spellStart"/>
       <w:r>
         <w:rPr>
           <w:lang w:val="en-US"/>
         </w:rPr>
         <w:t>IoT</w:t>
       </w:r>
+      <w:proofErr w:type="spellEnd"/>
       <w:r>
         <w:t>-</w:t>
       </w:r>
@@ -332,7 +344,15 @@
         <w:t xml:space="preserve">). </w:t>
       </w:r>
       <w:r>
-        <w:t>Также возможны термины «облегченная криптография», «малоресурсная криптография», «низкоэнергетическая криптография».</w:t>
+        <w:t>Также возможны термины «облегченная криптография», «</w:t>
+      </w:r>
+      <w:proofErr w:type="spellStart"/>
+      <w:r>
+        <w:t>малоресурсная</w:t>
+      </w:r>
+      <w:proofErr w:type="spellEnd"/>
+      <w:r>
+        <w:t xml:space="preserve"> криптография», «низкоэнергетическая криптография».</w:t>
       </w:r>
       <w:r>
         <w:t xml:space="preserve"> </w:t>
@@ -474,15 +494,6 @@
         <w:t>ребования к устройству</w:t>
       </w:r>
       <w:r>
-        <w:t>, с</w:t>
-      </w:r>
-      <w:r>
-        <w:t xml:space="preserve">труктурные элементы </w:t>
-      </w:r>
-      <w:r>
-        <w:t>и параметры</w:t>
-      </w:r>
-      <w:r>
         <w:t>, п</w:t>
       </w:r>
       <w:r>
@@ -529,12 +540,14 @@
       <w:r>
         <w:t xml:space="preserve">к использованию в устройствах </w:t>
       </w:r>
+      <w:proofErr w:type="spellStart"/>
       <w:r>
         <w:rPr>
           <w:lang w:val="en-US"/>
         </w:rPr>
         <w:t>IoT</w:t>
       </w:r>
+      <w:proofErr w:type="spellEnd"/>
       <w:r>
         <w:t>.</w:t>
       </w:r>
@@ -545,7 +558,6 @@
         <w:jc w:val="both"/>
       </w:pPr>
       <w:r>
-        <w:lastRenderedPageBreak/>
         <w:t xml:space="preserve">Для достижения выбранной цели поставлены следующие </w:t>
       </w:r>
       <w:r>
@@ -561,7 +573,7 @@
     </w:p>
     <w:p>
       <w:pPr>
-        <w:pStyle w:val="a8"/>
+        <w:pStyle w:val="a7"/>
         <w:numPr>
           <w:ilvl w:val="0"/>
           <w:numId w:val="4"/>
@@ -569,6 +581,7 @@
         <w:jc w:val="both"/>
       </w:pPr>
       <w:r>
+        <w:lastRenderedPageBreak/>
         <w:t>Провести теоретический обзор источников</w:t>
       </w:r>
       <w:r>
@@ -580,7 +593,7 @@
     </w:p>
     <w:p>
       <w:pPr>
-        <w:pStyle w:val="a8"/>
+        <w:pStyle w:val="a7"/>
         <w:numPr>
           <w:ilvl w:val="0"/>
           <w:numId w:val="4"/>
@@ -593,7 +606,7 @@
     </w:p>
     <w:p>
       <w:pPr>
-        <w:pStyle w:val="a8"/>
+        <w:pStyle w:val="a7"/>
         <w:numPr>
           <w:ilvl w:val="0"/>
           <w:numId w:val="4"/>
@@ -606,7 +619,7 @@
     </w:p>
     <w:p>
       <w:pPr>
-        <w:pStyle w:val="a8"/>
+        <w:pStyle w:val="a7"/>
         <w:numPr>
           <w:ilvl w:val="0"/>
           <w:numId w:val="4"/>
@@ -625,7 +638,7 @@
     </w:p>
     <w:p>
       <w:pPr>
-        <w:pStyle w:val="a8"/>
+        <w:pStyle w:val="a7"/>
         <w:numPr>
           <w:ilvl w:val="0"/>
           <w:numId w:val="4"/>
@@ -635,12 +648,14 @@
       <w:r>
         <w:t xml:space="preserve">Ранжировать алгоритмы по степени пригодности к использованию в устройствах </w:t>
       </w:r>
+      <w:proofErr w:type="spellStart"/>
       <w:r>
         <w:rPr>
           <w:lang w:val="en-US"/>
         </w:rPr>
         <w:t>IoT</w:t>
       </w:r>
+      <w:proofErr w:type="spellEnd"/>
       <w:r>
         <w:t>.</w:t>
       </w:r>
@@ -687,6 +702,17 @@
       <w:r>
         <w:t>алгоритмов. Ряд алгоритмов может быть использован наилучшим образом при определенных условиях.</w:t>
       </w:r>
+      <w:r>
+        <w:t xml:space="preserve"> Может быть создана методика, позволяющая приблизительно оценить производительность реализации легковесного алгоритма с использованием только персонального компьютера, без необходимости взаимодействия с </w:t>
+      </w:r>
+      <w:proofErr w:type="spellStart"/>
+      <w:r>
+        <w:t>низкоресурсными</w:t>
+      </w:r>
+      <w:proofErr w:type="spellEnd"/>
+      <w:r>
+        <w:t xml:space="preserve"> устройствами.</w:t>
+      </w:r>
     </w:p>
     <w:p>
       <w:pPr>
@@ -716,7 +742,7 @@
     </w:p>
     <w:p>
       <w:pPr>
-        <w:pStyle w:val="a8"/>
+        <w:pStyle w:val="a7"/>
         <w:numPr>
           <w:ilvl w:val="0"/>
           <w:numId w:val="6"/>
@@ -724,12 +750,18 @@
         <w:jc w:val="both"/>
       </w:pPr>
       <w:r>
-        <w:t>анализ литературы</w:t>
-      </w:r>
-    </w:p>
-    <w:p>
-      <w:pPr>
-        <w:pStyle w:val="a8"/>
+        <w:t xml:space="preserve">анализ </w:t>
+      </w:r>
+      <w:r>
+        <w:t xml:space="preserve">технической </w:t>
+      </w:r>
+      <w:r>
+        <w:t>литературы</w:t>
+      </w:r>
+    </w:p>
+    <w:p>
+      <w:pPr>
+        <w:pStyle w:val="a7"/>
         <w:numPr>
           <w:ilvl w:val="0"/>
           <w:numId w:val="6"/>
@@ -742,7 +774,7 @@
     </w:p>
     <w:p>
       <w:pPr>
-        <w:pStyle w:val="a8"/>
+        <w:pStyle w:val="a7"/>
         <w:numPr>
           <w:ilvl w:val="0"/>
           <w:numId w:val="6"/>
@@ -755,7 +787,7 @@
     </w:p>
     <w:p>
       <w:pPr>
-        <w:pStyle w:val="a8"/>
+        <w:pStyle w:val="a7"/>
         <w:numPr>
           <w:ilvl w:val="0"/>
           <w:numId w:val="6"/>
@@ -768,7 +800,7 @@
     </w:p>
     <w:p>
       <w:pPr>
-        <w:pStyle w:val="a8"/>
+        <w:pStyle w:val="a7"/>
         <w:numPr>
           <w:ilvl w:val="0"/>
           <w:numId w:val="6"/>
@@ -776,12 +808,12 @@
         <w:jc w:val="both"/>
       </w:pPr>
       <w:r>
-        <w:t>реализация алгоритмов (на языке С++)</w:t>
-      </w:r>
-    </w:p>
-    <w:p>
-      <w:pPr>
-        <w:pStyle w:val="a8"/>
+        <w:t>реализация алгоритмов (на языке С)</w:t>
+      </w:r>
+    </w:p>
+    <w:p>
+      <w:pPr>
+        <w:pStyle w:val="a7"/>
         <w:numPr>
           <w:ilvl w:val="0"/>
           <w:numId w:val="6"/>
@@ -789,12 +821,21 @@
         <w:jc w:val="both"/>
       </w:pPr>
       <w:r>
-        <w:t>построение методологии тестирования</w:t>
-      </w:r>
-    </w:p>
-    <w:p>
-      <w:pPr>
-        <w:pStyle w:val="a8"/>
+        <w:t>определение</w:t>
+      </w:r>
+      <w:r>
+        <w:t xml:space="preserve"> методологии </w:t>
+      </w:r>
+      <w:r>
+        <w:t xml:space="preserve">их </w:t>
+      </w:r>
+      <w:r>
+        <w:t>тестирования</w:t>
+      </w:r>
+    </w:p>
+    <w:p>
+      <w:pPr>
+        <w:pStyle w:val="a7"/>
         <w:numPr>
           <w:ilvl w:val="0"/>
           <w:numId w:val="6"/>
@@ -802,12 +843,12 @@
         <w:jc w:val="both"/>
       </w:pPr>
       <w:r>
-        <w:t>анализ результатов тестирования</w:t>
-      </w:r>
-    </w:p>
-    <w:p>
-      <w:pPr>
-        <w:pStyle w:val="a8"/>
+        <w:t>реализация конкретной методики тестирования</w:t>
+      </w:r>
+    </w:p>
+    <w:p>
+      <w:pPr>
+        <w:pStyle w:val="a7"/>
         <w:numPr>
           <w:ilvl w:val="0"/>
           <w:numId w:val="6"/>
@@ -815,7 +856,33 @@
         <w:jc w:val="both"/>
       </w:pPr>
       <w:r>
+        <w:t>анализ результатов тестирования</w:t>
+      </w:r>
+    </w:p>
+    <w:p>
+      <w:pPr>
+        <w:pStyle w:val="a7"/>
+        <w:numPr>
+          <w:ilvl w:val="0"/>
+          <w:numId w:val="6"/>
+        </w:numPr>
+        <w:jc w:val="both"/>
+      </w:pPr>
+      <w:r>
         <w:t>синтез выводов по результатам тестирования</w:t>
+      </w:r>
+    </w:p>
+    <w:p>
+      <w:pPr>
+        <w:pStyle w:val="a7"/>
+        <w:numPr>
+          <w:ilvl w:val="0"/>
+          <w:numId w:val="6"/>
+        </w:numPr>
+        <w:jc w:val="both"/>
+      </w:pPr>
+      <w:r>
+        <w:t>обобщение результатов работы</w:t>
       </w:r>
     </w:p>
     <w:p>
@@ -836,12 +903,14 @@
       <w:r>
         <w:t xml:space="preserve">  Результаты исследования могут быть использованы при выборе алгоритма шифрования и режима его работы при проектировании системы защиты вычислительной сети </w:t>
       </w:r>
+      <w:proofErr w:type="spellStart"/>
       <w:r>
         <w:rPr>
           <w:lang w:val="en-US"/>
         </w:rPr>
         <w:t>IoT</w:t>
       </w:r>
+      <w:proofErr w:type="spellEnd"/>
       <w:r>
         <w:t xml:space="preserve">. Кроме того, работа в данном направлении может быть продолжена: следующим шагом возможна оптимизация существующих легковесных алгоритмов или создание новых </w:t>
       </w:r>
@@ -857,6 +926,9 @@
       <w:r>
         <w:t>алгоритмов.</w:t>
       </w:r>
+      <w:r>
+        <w:t xml:space="preserve"> Предложенная методология тестирования времени работы алгоритмов и их энергопотребления может быть использована при тестировании других алгоритмов. Можно также исследовать «побочные» вопросы, появившиеся в процессе выполнения работы.</w:t>
+      </w:r>
     </w:p>
     <w:p>
       <w:pPr>
@@ -879,7 +951,21 @@
         <w:jc w:val="both"/>
       </w:pPr>
       <w:r>
-        <w:t>В первой главе содержатся краткое теоретическое введение в тему легковесной криптографии, описываются требования к легковесным алгоритмам, рассматривается соответствие этим требованием ряда классических и современных шифров. Приводится базовая информация об устройствах интернета вещей и их криптографических возможностях.</w:t>
+        <w:t>В первой главе содержатся краткое теоретическое введение в тему криптографии</w:t>
+      </w:r>
+      <w:r>
+        <w:t xml:space="preserve"> и интернета вещей, описываются основные угрозы безопасности систем </w:t>
+      </w:r>
+      <w:proofErr w:type="spellStart"/>
+      <w:r>
+        <w:rPr>
+          <w:lang w:val="en-US"/>
+        </w:rPr>
+        <w:t>IoT</w:t>
+      </w:r>
+      <w:proofErr w:type="spellEnd"/>
+      <w:r>
+        <w:t>.</w:t>
       </w:r>
     </w:p>
     <w:p>
@@ -888,7 +974,36 @@
         <w:jc w:val="both"/>
       </w:pPr>
       <w:r>
-        <w:t>Во второй главе рассматриваются стандарты, существующие в областях легковесной криптографии и интернета вещей. Также рассматриваются существующие реализации систем безопасности и используемые алгоритмы шифрования данных в системах интернета вещей.</w:t>
+        <w:t>Во второй главе вводится понятие легковесных криптографических алгоритмов. Описываются требования к ним</w:t>
+      </w:r>
+      <w:r>
+        <w:t xml:space="preserve"> и их применение для нейтрализации угроз безопасности </w:t>
+      </w:r>
+      <w:r>
+        <w:lastRenderedPageBreak/>
+        <w:t xml:space="preserve">системам </w:t>
+      </w:r>
+      <w:proofErr w:type="spellStart"/>
+      <w:r>
+        <w:rPr>
+          <w:lang w:val="en-US"/>
+        </w:rPr>
+        <w:t>IoT</w:t>
+      </w:r>
+      <w:proofErr w:type="spellEnd"/>
+      <w:r>
+        <w:t>, оно сравнивается с нейтрализацией угроз в системах общего назначения)</w:t>
+      </w:r>
+      <w:r>
+        <w:t xml:space="preserve">. </w:t>
+      </w:r>
+      <w:r>
+        <w:t>Проводится анализ различных видов алгоритмов</w:t>
+      </w:r>
+      <w:bookmarkStart w:id="0" w:name="_GoBack"/>
+      <w:bookmarkEnd w:id="0"/>
+      <w:r>
+        <w:t xml:space="preserve"> на пригодность их для такого применения, рассматриваются наиболее популярные их представители.</w:t>
       </w:r>
     </w:p>
     <w:p>
@@ -897,41 +1012,15 @@
         <w:jc w:val="both"/>
       </w:pPr>
       <w:r>
-        <w:t xml:space="preserve">В третьей главе рассматриваются легковесные алгоритмы </w:t>
-      </w:r>
-      <w:r>
-        <w:t>&lt;</w:t>
-      </w:r>
-      <w:r>
-        <w:t>названия</w:t>
-      </w:r>
-      <w:r>
-        <w:t> </w:t>
-      </w:r>
-      <w:r>
-        <w:t>алгоритмов</w:t>
-      </w:r>
-      <w:r>
-        <w:t>&gt;</w:t>
-      </w:r>
-      <w:r>
-        <w:t xml:space="preserve">. Выделяются структурные элементы и параметры избранных легковесных алгоритмов, их </w:t>
-      </w:r>
-      <w:r>
-        <w:lastRenderedPageBreak/>
-        <w:t>влияние на производительность и требования к устройству. Выявляются общие структурны</w:t>
-      </w:r>
-      <w:r>
-        <w:t>е</w:t>
-      </w:r>
-      <w:r>
-        <w:t xml:space="preserve"> элемент</w:t>
-      </w:r>
-      <w:r>
-        <w:t>ы</w:t>
-      </w:r>
-      <w:r>
-        <w:t xml:space="preserve"> алгоритмов.</w:t>
+        <w:t xml:space="preserve">В третьей главе описывается методология тестирования производительности и энергопотребления легковесных </w:t>
+      </w:r>
+      <w:proofErr w:type="spellStart"/>
+      <w:r>
+        <w:t>криптоалгоритмов</w:t>
+      </w:r>
+      <w:proofErr w:type="spellEnd"/>
+      <w:r>
+        <w:t xml:space="preserve"> на ПК. </w:t>
       </w:r>
     </w:p>
     <w:p>
@@ -940,10 +1029,19 @@
         <w:jc w:val="both"/>
       </w:pPr>
       <w:r>
-        <w:t>В четвертой главе содержится информация о реализации алгоритмов в программном коде, способе и порядке тестирования производительности алгоритмов.</w:t>
-      </w:r>
-      <w:r>
-        <w:t xml:space="preserve"> Анализируются результаты тестирования на соответствие теоретическим выводам предыдущей главы.</w:t>
+        <w:t>В четвертой главе содержится информация о реализации алгоритмов в программном коде, способе и порядке тестирования производительности алгоритмов</w:t>
+      </w:r>
+      <w:r>
+        <w:t>, а также дальнейшей обработки результатов тестирования</w:t>
+      </w:r>
+      <w:r>
+        <w:t>.</w:t>
+      </w:r>
+      <w:r>
+        <w:t xml:space="preserve"> </w:t>
+      </w:r>
+      <w:r>
+        <w:t>Проводится анализ полученных результатов.</w:t>
       </w:r>
     </w:p>
     <w:p>
@@ -952,16 +1050,13 @@
         <w:jc w:val="both"/>
       </w:pPr>
       <w:r>
-        <w:t>В пятой главе делается вывод о степени пригодности алгоритмов к использованию в устройствах интернета вещей. По каждому алгоритму приводятся рекомендуемый режим запуска и параметры.</w:t>
-      </w:r>
-    </w:p>
-    <w:p>
-      <w:pPr>
-        <w:ind w:firstLine="708"/>
-        <w:jc w:val="both"/>
-      </w:pPr>
-      <w:r>
-        <w:t>В заключении подводятся итоги работы, приводятся краткие перспективы использования рассмотренных алгоритмов.</w:t>
+        <w:t xml:space="preserve">В заключении подводятся итоги работы, приводятся краткие перспективы использования </w:t>
+      </w:r>
+      <w:r>
+        <w:t>результатов работы</w:t>
+      </w:r>
+      <w:r>
+        <w:t>.</w:t>
       </w:r>
       <w:r>
         <w:t xml:space="preserve"> </w:t>
@@ -984,7 +1079,7 @@
 </file>
 
 <file path=word/endnotes.xml><?xml version="1.0" encoding="utf-8"?>
-<w:endnotes xmlns:wpc="http://schemas.microsoft.com/office/word/2010/wordprocessingCanvas" xmlns:cx="http://schemas.microsoft.com/office/drawing/2014/chartex" xmlns:cx1="http://schemas.microsoft.com/office/drawing/2015/9/8/chartex" xmlns:cx2="http://schemas.microsoft.com/office/drawing/2015/10/21/chartex" xmlns:cx3="http://schemas.microsoft.com/office/drawing/2016/5/9/chartex" xmlns:cx4="http://schemas.microsoft.com/office/drawing/2016/5/10/chartex" xmlns:cx5="http://schemas.microsoft.com/office/drawing/2016/5/11/chartex" xmlns:cx6="http://schemas.microsoft.com/office/drawing/2016/5/12/chartex" xmlns:cx7="http://schemas.microsoft.com/office/drawing/2016/5/13/chartex" xmlns:cx8="http://schemas.microsoft.com/office/drawing/2016/5/14/chartex" xmlns:mc="http://schemas.openxmlformats.org/markup-compatibility/2006" xmlns:aink="http://schemas.microsoft.com/office/drawing/2016/ink" xmlns:am3d="http://schemas.microsoft.com/office/drawing/2017/model3d" xmlns:o="urn:schemas-microsoft-com:office:office" xmlns:r="http://schemas.openxmlformats.org/officeDocument/2006/relationships" xmlns:m="http://schemas.openxmlformats.org/officeDocument/2006/math" xmlns:v="urn:schemas-microsoft-com:vml" xmlns:wp14="http://schemas.microsoft.com/office/word/2010/wordprocessingDrawing" xmlns:wp="http://schemas.openxmlformats.org/drawingml/2006/wordprocessingDrawing" xmlns:w10="urn:schemas-microsoft-com:office:word" xmlns:w="http://schemas.openxmlformats.org/wordprocessingml/2006/main" xmlns:w14="http://schemas.microsoft.com/office/word/2010/wordml" xmlns:w15="http://schemas.microsoft.com/office/word/2012/wordml" xmlns:w16cid="http://schemas.microsoft.com/office/word/2016/wordml/cid" xmlns:w16se="http://schemas.microsoft.com/office/word/2015/wordml/symex" xmlns:wpg="http://schemas.microsoft.com/office/word/2010/wordprocessingGroup" xmlns:wpi="http://schemas.microsoft.com/office/word/2010/wordprocessingInk" xmlns:wne="http://schemas.microsoft.com/office/word/2006/wordml" xmlns:wps="http://schemas.microsoft.com/office/word/2010/wordprocessingShape" mc:Ignorable="w14 w15 w16se w16cid wp14">
+<w:endnotes xmlns:wpc="http://schemas.microsoft.com/office/word/2010/wordprocessingCanvas" xmlns:cx="http://schemas.microsoft.com/office/drawing/2014/chartex" xmlns:cx1="http://schemas.microsoft.com/office/drawing/2015/9/8/chartex" xmlns:mc="http://schemas.openxmlformats.org/markup-compatibility/2006" xmlns:o="urn:schemas-microsoft-com:office:office" xmlns:r="http://schemas.openxmlformats.org/officeDocument/2006/relationships" xmlns:m="http://schemas.openxmlformats.org/officeDocument/2006/math" xmlns:v="urn:schemas-microsoft-com:vml" xmlns:wp14="http://schemas.microsoft.com/office/word/2010/wordprocessingDrawing" xmlns:wp="http://schemas.openxmlformats.org/drawingml/2006/wordprocessingDrawing" xmlns:w10="urn:schemas-microsoft-com:office:word" xmlns:w="http://schemas.openxmlformats.org/wordprocessingml/2006/main" xmlns:w14="http://schemas.microsoft.com/office/word/2010/wordml" xmlns:w15="http://schemas.microsoft.com/office/word/2012/wordml" xmlns:w16se="http://schemas.microsoft.com/office/word/2015/wordml/symex" xmlns:wpg="http://schemas.microsoft.com/office/word/2010/wordprocessingGroup" xmlns:wpi="http://schemas.microsoft.com/office/word/2010/wordprocessingInk" xmlns:wne="http://schemas.microsoft.com/office/word/2006/wordml" xmlns:wps="http://schemas.microsoft.com/office/word/2010/wordprocessingShape" mc:Ignorable="w14 w15 w16se wp14">
   <w:endnote w:type="separator" w:id="-1">
     <w:p>
       <w:pPr>
@@ -1009,7 +1104,7 @@
 </file>
 
 <file path=word/footnotes.xml><?xml version="1.0" encoding="utf-8"?>
-<w:footnotes xmlns:wpc="http://schemas.microsoft.com/office/word/2010/wordprocessingCanvas" xmlns:cx="http://schemas.microsoft.com/office/drawing/2014/chartex" xmlns:cx1="http://schemas.microsoft.com/office/drawing/2015/9/8/chartex" xmlns:cx2="http://schemas.microsoft.com/office/drawing/2015/10/21/chartex" xmlns:cx3="http://schemas.microsoft.com/office/drawing/2016/5/9/chartex" xmlns:cx4="http://schemas.microsoft.com/office/drawing/2016/5/10/chartex" xmlns:cx5="http://schemas.microsoft.com/office/drawing/2016/5/11/chartex" xmlns:cx6="http://schemas.microsoft.com/office/drawing/2016/5/12/chartex" xmlns:cx7="http://schemas.microsoft.com/office/drawing/2016/5/13/chartex" xmlns:cx8="http://schemas.microsoft.com/office/drawing/2016/5/14/chartex" xmlns:mc="http://schemas.openxmlformats.org/markup-compatibility/2006" xmlns:aink="http://schemas.microsoft.com/office/drawing/2016/ink" xmlns:am3d="http://schemas.microsoft.com/office/drawing/2017/model3d" xmlns:o="urn:schemas-microsoft-com:office:office" xmlns:r="http://schemas.openxmlformats.org/officeDocument/2006/relationships" xmlns:m="http://schemas.openxmlformats.org/officeDocument/2006/math" xmlns:v="urn:schemas-microsoft-com:vml" xmlns:wp14="http://schemas.microsoft.com/office/word/2010/wordprocessingDrawing" xmlns:wp="http://schemas.openxmlformats.org/drawingml/2006/wordprocessingDrawing" xmlns:w10="urn:schemas-microsoft-com:office:word" xmlns:w="http://schemas.openxmlformats.org/wordprocessingml/2006/main" xmlns:w14="http://schemas.microsoft.com/office/word/2010/wordml" xmlns:w15="http://schemas.microsoft.com/office/word/2012/wordml" xmlns:w16cid="http://schemas.microsoft.com/office/word/2016/wordml/cid" xmlns:w16se="http://schemas.microsoft.com/office/word/2015/wordml/symex" xmlns:wpg="http://schemas.microsoft.com/office/word/2010/wordprocessingGroup" xmlns:wpi="http://schemas.microsoft.com/office/word/2010/wordprocessingInk" xmlns:wne="http://schemas.microsoft.com/office/word/2006/wordml" xmlns:wps="http://schemas.microsoft.com/office/word/2010/wordprocessingShape" mc:Ignorable="w14 w15 w16se w16cid wp14">
+<w:footnotes xmlns:wpc="http://schemas.microsoft.com/office/word/2010/wordprocessingCanvas" xmlns:cx="http://schemas.microsoft.com/office/drawing/2014/chartex" xmlns:cx1="http://schemas.microsoft.com/office/drawing/2015/9/8/chartex" xmlns:mc="http://schemas.openxmlformats.org/markup-compatibility/2006" xmlns:o="urn:schemas-microsoft-com:office:office" xmlns:r="http://schemas.openxmlformats.org/officeDocument/2006/relationships" xmlns:m="http://schemas.openxmlformats.org/officeDocument/2006/math" xmlns:v="urn:schemas-microsoft-com:vml" xmlns:wp14="http://schemas.microsoft.com/office/word/2010/wordprocessingDrawing" xmlns:wp="http://schemas.openxmlformats.org/drawingml/2006/wordprocessingDrawing" xmlns:w10="urn:schemas-microsoft-com:office:word" xmlns:w="http://schemas.openxmlformats.org/wordprocessingml/2006/main" xmlns:w14="http://schemas.microsoft.com/office/word/2010/wordml" xmlns:w15="http://schemas.microsoft.com/office/word/2012/wordml" xmlns:w16se="http://schemas.microsoft.com/office/word/2015/wordml/symex" xmlns:wpg="http://schemas.microsoft.com/office/word/2010/wordprocessingGroup" xmlns:wpi="http://schemas.microsoft.com/office/word/2010/wordprocessingInk" xmlns:wne="http://schemas.microsoft.com/office/word/2006/wordml" xmlns:wps="http://schemas.microsoft.com/office/word/2010/wordprocessingShape" mc:Ignorable="w14 w15 w16se wp14">
   <w:footnote w:type="separator" w:id="-1">
     <w:p>
       <w:pPr>
@@ -1205,7 +1300,7 @@
 </file>
 
 <file path=word/numbering.xml><?xml version="1.0" encoding="utf-8"?>
-<w:numbering xmlns:wpc="http://schemas.microsoft.com/office/word/2010/wordprocessingCanvas" xmlns:cx="http://schemas.microsoft.com/office/drawing/2014/chartex" xmlns:cx1="http://schemas.microsoft.com/office/drawing/2015/9/8/chartex" xmlns:cx2="http://schemas.microsoft.com/office/drawing/2015/10/21/chartex" xmlns:cx3="http://schemas.microsoft.com/office/drawing/2016/5/9/chartex" xmlns:cx4="http://schemas.microsoft.com/office/drawing/2016/5/10/chartex" xmlns:cx5="http://schemas.microsoft.com/office/drawing/2016/5/11/chartex" xmlns:cx6="http://schemas.microsoft.com/office/drawing/2016/5/12/chartex" xmlns:cx7="http://schemas.microsoft.com/office/drawing/2016/5/13/chartex" xmlns:cx8="http://schemas.microsoft.com/office/drawing/2016/5/14/chartex" xmlns:mc="http://schemas.openxmlformats.org/markup-compatibility/2006" xmlns:aink="http://schemas.microsoft.com/office/drawing/2016/ink" xmlns:am3d="http://schemas.microsoft.com/office/drawing/2017/model3d" xmlns:o="urn:schemas-microsoft-com:office:office" xmlns:r="http://schemas.openxmlformats.org/officeDocument/2006/relationships" xmlns:m="http://schemas.openxmlformats.org/officeDocument/2006/math" xmlns:v="urn:schemas-microsoft-com:vml" xmlns:wp14="http://schemas.microsoft.com/office/word/2010/wordprocessingDrawing" xmlns:wp="http://schemas.openxmlformats.org/drawingml/2006/wordprocessingDrawing" xmlns:w10="urn:schemas-microsoft-com:office:word" xmlns:w="http://schemas.openxmlformats.org/wordprocessingml/2006/main" xmlns:w14="http://schemas.microsoft.com/office/word/2010/wordml" xmlns:w15="http://schemas.microsoft.com/office/word/2012/wordml" xmlns:w16cid="http://schemas.microsoft.com/office/word/2016/wordml/cid" xmlns:w16se="http://schemas.microsoft.com/office/word/2015/wordml/symex" xmlns:wpg="http://schemas.microsoft.com/office/word/2010/wordprocessingGroup" xmlns:wpi="http://schemas.microsoft.com/office/word/2010/wordprocessingInk" xmlns:wne="http://schemas.microsoft.com/office/word/2006/wordml" xmlns:wps="http://schemas.microsoft.com/office/word/2010/wordprocessingShape" mc:Ignorable="w14 w15 w16se w16cid wp14">
+<w:numbering xmlns:wpc="http://schemas.microsoft.com/office/word/2010/wordprocessingCanvas" xmlns:cx="http://schemas.microsoft.com/office/drawing/2014/chartex" xmlns:cx1="http://schemas.microsoft.com/office/drawing/2015/9/8/chartex" xmlns:mc="http://schemas.openxmlformats.org/markup-compatibility/2006" xmlns:o="urn:schemas-microsoft-com:office:office" xmlns:r="http://schemas.openxmlformats.org/officeDocument/2006/relationships" xmlns:m="http://schemas.openxmlformats.org/officeDocument/2006/math" xmlns:v="urn:schemas-microsoft-com:vml" xmlns:wp14="http://schemas.microsoft.com/office/word/2010/wordprocessingDrawing" xmlns:wp="http://schemas.openxmlformats.org/drawingml/2006/wordprocessingDrawing" xmlns:w10="urn:schemas-microsoft-com:office:word" xmlns:w="http://schemas.openxmlformats.org/wordprocessingml/2006/main" xmlns:w14="http://schemas.microsoft.com/office/word/2010/wordml" xmlns:w15="http://schemas.microsoft.com/office/word/2012/wordml" xmlns:w16se="http://schemas.microsoft.com/office/word/2015/wordml/symex" xmlns:wpg="http://schemas.microsoft.com/office/word/2010/wordprocessingGroup" xmlns:wpi="http://schemas.microsoft.com/office/word/2010/wordprocessingInk" xmlns:wne="http://schemas.microsoft.com/office/word/2006/wordml" xmlns:wps="http://schemas.microsoft.com/office/word/2010/wordprocessingShape" mc:Ignorable="w14 w15 w16se wp14">
   <w:abstractNum w:abstractNumId="0" w15:restartNumberingAfterBreak="0">
     <w:nsid w:val="0DA47FB3"/>
     <w:multiLevelType w:val="hybridMultilevel"/>
@@ -1906,7 +2001,7 @@
 </file>
 
 <file path=word/styles.xml><?xml version="1.0" encoding="utf-8"?>
-<w:styles xmlns:mc="http://schemas.openxmlformats.org/markup-compatibility/2006" xmlns:r="http://schemas.openxmlformats.org/officeDocument/2006/relationships" xmlns:w="http://schemas.openxmlformats.org/wordprocessingml/2006/main" xmlns:w14="http://schemas.microsoft.com/office/word/2010/wordml" xmlns:w15="http://schemas.microsoft.com/office/word/2012/wordml" xmlns:w16cid="http://schemas.microsoft.com/office/word/2016/wordml/cid" xmlns:w16se="http://schemas.microsoft.com/office/word/2015/wordml/symex" mc:Ignorable="w14 w15 w16se w16cid">
+<w:styles xmlns:mc="http://schemas.openxmlformats.org/markup-compatibility/2006" xmlns:r="http://schemas.openxmlformats.org/officeDocument/2006/relationships" xmlns:w="http://schemas.openxmlformats.org/wordprocessingml/2006/main" xmlns:w14="http://schemas.microsoft.com/office/word/2010/wordml" xmlns:w15="http://schemas.microsoft.com/office/word/2012/wordml" xmlns:w16se="http://schemas.microsoft.com/office/word/2015/wordml/symex" mc:Ignorable="w14 w15 w16se">
   <w:docDefaults>
     <w:rPrDefault>
       <w:rPr>
@@ -1922,7 +2017,7 @@
       </w:pPr>
     </w:pPrDefault>
   </w:docDefaults>
-  <w:latentStyles w:defLockedState="0" w:defUIPriority="99" w:defSemiHidden="0" w:defUnhideWhenUsed="0" w:defQFormat="0" w:count="376">
+  <w:latentStyles w:defLockedState="0" w:defUIPriority="99" w:defSemiHidden="0" w:defUnhideWhenUsed="0" w:defQFormat="0" w:count="371">
     <w:lsdException w:name="Normal" w:uiPriority="0" w:qFormat="1"/>
     <w:lsdException w:name="heading 1" w:uiPriority="9" w:qFormat="1"/>
     <w:lsdException w:name="heading 2" w:semiHidden="1" w:uiPriority="9" w:unhideWhenUsed="1" w:qFormat="1"/>
@@ -2294,11 +2389,6 @@
     <w:lsdException w:name="List Table 5 Dark Accent 6" w:uiPriority="50"/>
     <w:lsdException w:name="List Table 6 Colorful Accent 6" w:uiPriority="51"/>
     <w:lsdException w:name="List Table 7 Colorful Accent 6" w:uiPriority="52"/>
-    <w:lsdException w:name="Mention" w:semiHidden="1" w:unhideWhenUsed="1"/>
-    <w:lsdException w:name="Smart Hyperlink" w:semiHidden="1" w:unhideWhenUsed="1"/>
-    <w:lsdException w:name="Hashtag" w:semiHidden="1" w:unhideWhenUsed="1"/>
-    <w:lsdException w:name="Unresolved Mention" w:semiHidden="1" w:unhideWhenUsed="1"/>
-    <w:lsdException w:name="Smart Link" w:semiHidden="1" w:unhideWhenUsed="1"/>
   </w:latentStyles>
   <w:style w:type="paragraph" w:default="1" w:styleId="a">
     <w:name w:val="Normal"/>
@@ -2421,7 +2511,7 @@
       <w:u w:val="single"/>
     </w:rPr>
   </w:style>
-  <w:style w:type="character" w:styleId="a7">
+  <w:style w:type="character" w:customStyle="1" w:styleId="UnresolvedMention">
     <w:name w:val="Unresolved Mention"/>
     <w:basedOn w:val="a0"/>
     <w:uiPriority w:val="99"/>
@@ -2433,7 +2523,7 @@
       <w:shd w:val="clear" w:color="auto" w:fill="E1DFDD"/>
     </w:rPr>
   </w:style>
-  <w:style w:type="paragraph" w:styleId="a8">
+  <w:style w:type="paragraph" w:styleId="a7">
     <w:name w:val="List Paragraph"/>
     <w:basedOn w:val="a"/>
     <w:uiPriority w:val="34"/>
@@ -2444,10 +2534,10 @@
       <w:contextualSpacing/>
     </w:pPr>
   </w:style>
-  <w:style w:type="paragraph" w:styleId="a9">
+  <w:style w:type="paragraph" w:styleId="a8">
     <w:name w:val="header"/>
     <w:basedOn w:val="a"/>
-    <w:link w:val="aa"/>
+    <w:link w:val="a9"/>
     <w:uiPriority w:val="99"/>
     <w:unhideWhenUsed/>
     <w:rsid w:val="00BF4922"/>
@@ -2459,10 +2549,10 @@
       <w:spacing w:after="0" w:line="240" w:lineRule="auto"/>
     </w:pPr>
   </w:style>
-  <w:style w:type="character" w:customStyle="1" w:styleId="aa">
+  <w:style w:type="character" w:customStyle="1" w:styleId="a9">
     <w:name w:val="Верхний колонтитул Знак"/>
     <w:basedOn w:val="a0"/>
-    <w:link w:val="a9"/>
+    <w:link w:val="a8"/>
     <w:uiPriority w:val="99"/>
     <w:rsid w:val="00BF4922"/>
     <w:rPr>
@@ -2470,10 +2560,10 @@
       <w:sz w:val="24"/>
     </w:rPr>
   </w:style>
-  <w:style w:type="paragraph" w:styleId="ab">
+  <w:style w:type="paragraph" w:styleId="aa">
     <w:name w:val="footer"/>
     <w:basedOn w:val="a"/>
-    <w:link w:val="ac"/>
+    <w:link w:val="ab"/>
     <w:uiPriority w:val="99"/>
     <w:unhideWhenUsed/>
     <w:rsid w:val="00BF4922"/>
@@ -2485,10 +2575,10 @@
       <w:spacing w:after="0" w:line="240" w:lineRule="auto"/>
     </w:pPr>
   </w:style>
-  <w:style w:type="character" w:customStyle="1" w:styleId="ac">
+  <w:style w:type="character" w:customStyle="1" w:styleId="ab">
     <w:name w:val="Нижний колонтитул Знак"/>
     <w:basedOn w:val="a0"/>
-    <w:link w:val="ab"/>
+    <w:link w:val="aa"/>
     <w:uiPriority w:val="99"/>
     <w:rsid w:val="00BF4922"/>
     <w:rPr>
@@ -2799,7 +2889,7 @@
 </file>
 
 <file path=customXml/itemProps1.xml><?xml version="1.0" encoding="utf-8"?>
-<ds:datastoreItem xmlns:ds="http://schemas.openxmlformats.org/officeDocument/2006/customXml" ds:itemID="{C851F016-FBE4-4348-BA5F-47DBDAAB6A28}">
+<ds:datastoreItem xmlns:ds="http://schemas.openxmlformats.org/officeDocument/2006/customXml" ds:itemID="{C6DD31E7-A607-4AAD-A3DC-68589E28315D}">
   <ds:schemaRefs>
     <ds:schemaRef ds:uri="http://schemas.openxmlformats.org/officeDocument/2006/bibliography"/>
   </ds:schemaRefs>

</xml_diff>